<commit_message>
Modificacion de Manual de Usuario.
</commit_message>
<xml_diff>
--- a/Documentos/ManualdeUsuario.docx
+++ b/Documentos/ManualdeUsuario.docx
@@ -2,6 +2,19 @@
 <file path=word/document.xml><?xml version="1.0" encoding="utf-8"?>
 <w:document xmlns:wpc="http://schemas.microsoft.com/office/word/2010/wordprocessingCanvas" xmlns:mc="http://schemas.openxmlformats.org/markup-compatibility/2006" xmlns:o="urn:schemas-microsoft-com:office:office" xmlns:r="http://schemas.openxmlformats.org/officeDocument/2006/relationships" xmlns:m="http://schemas.openxmlformats.org/officeDocument/2006/math" xmlns:v="urn:schemas-microsoft-com:vml" xmlns:wp14="http://schemas.microsoft.com/office/word/2010/wordprocessingDrawing" xmlns:wp="http://schemas.openxmlformats.org/drawingml/2006/wordprocessingDrawing" xmlns:w10="urn:schemas-microsoft-com:office:word" xmlns:w="http://schemas.openxmlformats.org/wordprocessingml/2006/main" xmlns:w14="http://schemas.microsoft.com/office/word/2010/wordml" xmlns:w15="http://schemas.microsoft.com/office/word/2012/wordml" xmlns:wpg="http://schemas.microsoft.com/office/word/2010/wordprocessingGroup" xmlns:wpi="http://schemas.microsoft.com/office/word/2010/wordprocessingInk" xmlns:wne="http://schemas.microsoft.com/office/word/2006/wordml" xmlns:wps="http://schemas.microsoft.com/office/word/2010/wordprocessingShape" mc:Ignorable="w14 w15 wp14">
   <w:body>
+    <w:p>
+      <w:proofErr w:type="gramStart"/>
+      <w:r>
+        <w:t>:</w:t>
+      </w:r>
+      <w:proofErr w:type="spellStart"/>
+      <w:r>
+        <w:t>wq</w:t>
+      </w:r>
+      <w:proofErr w:type="spellEnd"/>
+      <w:proofErr w:type="gramEnd"/>
+    </w:p>
+    <w:p/>
     <w:sdt>
       <w:sdtPr>
         <w:id w:val="1900632552"/>
@@ -2012,7 +2025,14 @@
           <w:sz w:val="24"/>
           <w:szCs w:val="24"/>
         </w:rPr>
-        <w:t xml:space="preserve"> (la versión que nosotros estamos utilizando es </w:t>
+        <w:t xml:space="preserve"> (la versión que nosotros estam</w:t>
+      </w:r>
+      <w:r>
+        <w:rPr>
+          <w:sz w:val="24"/>
+          <w:szCs w:val="24"/>
+        </w:rPr>
+        <w:t xml:space="preserve">os utilizando es </w:t>
       </w:r>
       <w:proofErr w:type="spellStart"/>
       <w:r>
@@ -2028,23 +2048,14 @@
           <w:sz w:val="24"/>
           <w:szCs w:val="24"/>
         </w:rPr>
-        <w:t xml:space="preserve"> 2.7) y </w:t>
-      </w:r>
-      <w:proofErr w:type="spellStart"/>
+        <w:t xml:space="preserve"> 2.7) y D</w:t>
+      </w:r>
       <w:r>
         <w:rPr>
           <w:sz w:val="24"/>
           <w:szCs w:val="24"/>
         </w:rPr>
-        <w:t>django</w:t>
-      </w:r>
-      <w:proofErr w:type="spellEnd"/>
-      <w:r>
-        <w:rPr>
-          <w:sz w:val="24"/>
-          <w:szCs w:val="24"/>
-        </w:rPr>
-        <w:t xml:space="preserve"> ambientado en </w:t>
+        <w:t xml:space="preserve">jango ambientado en </w:t>
       </w:r>
       <w:proofErr w:type="spellStart"/>
       <w:r>
@@ -2124,7 +2135,16 @@
           <w:sz w:val="24"/>
           <w:szCs w:val="24"/>
         </w:rPr>
-        <w:t>Se tendrá necesidad de una base de datos para el despliegue de la información requerida.</w:t>
+        <w:t>Se tendrá necesidad de una base de datos para</w:t>
+      </w:r>
+      <w:bookmarkStart w:id="3" w:name="_GoBack"/>
+      <w:bookmarkEnd w:id="3"/>
+      <w:r>
+        <w:rPr>
+          <w:sz w:val="24"/>
+          <w:szCs w:val="24"/>
+        </w:rPr>
+        <w:t xml:space="preserve"> el despliegue de la información requerida.</w:t>
       </w:r>
     </w:p>
     <w:p>
@@ -2144,12 +2164,12 @@
       <w:pPr>
         <w:pStyle w:val="Ttulo1"/>
       </w:pPr>
-      <w:bookmarkStart w:id="3" w:name="_Toc454165551"/>
+      <w:bookmarkStart w:id="4" w:name="_Toc454165551"/>
       <w:r>
         <w:lastRenderedPageBreak/>
         <w:t>Ingreso al sistema</w:t>
       </w:r>
-      <w:bookmarkEnd w:id="3"/>
+      <w:bookmarkEnd w:id="4"/>
     </w:p>
     <w:p/>
     <w:p>
@@ -2447,23 +2467,23 @@
       <w:pPr>
         <w:pStyle w:val="Ttulo1"/>
       </w:pPr>
-      <w:bookmarkStart w:id="4" w:name="_Toc454165552"/>
+      <w:bookmarkStart w:id="5" w:name="_Toc454165552"/>
       <w:r>
         <w:lastRenderedPageBreak/>
         <w:t>Funcionalidades del Sistema</w:t>
       </w:r>
-      <w:bookmarkEnd w:id="4"/>
+      <w:bookmarkEnd w:id="5"/>
     </w:p>
     <w:p/>
     <w:p>
       <w:pPr>
         <w:pStyle w:val="Ttulo2"/>
       </w:pPr>
-      <w:bookmarkStart w:id="5" w:name="_Toc454165553"/>
+      <w:bookmarkStart w:id="6" w:name="_Toc454165553"/>
       <w:r>
         <w:t>Consultar Datos.</w:t>
       </w:r>
-      <w:bookmarkEnd w:id="5"/>
+      <w:bookmarkEnd w:id="6"/>
     </w:p>
     <w:p>
       <w:r>
@@ -2543,12 +2563,12 @@
       <w:pPr>
         <w:pStyle w:val="Ttulo2"/>
       </w:pPr>
-      <w:bookmarkStart w:id="6" w:name="_Toc454165554"/>
+      <w:bookmarkStart w:id="7" w:name="_Toc454165554"/>
       <w:r>
         <w:lastRenderedPageBreak/>
         <w:t>Graficar Datos</w:t>
       </w:r>
-      <w:bookmarkEnd w:id="6"/>
+      <w:bookmarkEnd w:id="7"/>
     </w:p>
     <w:p>
       <w:r>
@@ -2643,12 +2663,12 @@
       <w:pPr>
         <w:pStyle w:val="Ttulo2"/>
       </w:pPr>
-      <w:bookmarkStart w:id="7" w:name="_Toc454165555"/>
+      <w:bookmarkStart w:id="8" w:name="_Toc454165555"/>
       <w:r>
         <w:lastRenderedPageBreak/>
         <w:t>Editar Ecuaciones</w:t>
       </w:r>
-      <w:bookmarkEnd w:id="7"/>
+      <w:bookmarkEnd w:id="8"/>
     </w:p>
     <w:p>
       <w:r>
@@ -2742,11 +2762,11 @@
       <w:pPr>
         <w:pStyle w:val="Ttulo2"/>
       </w:pPr>
-      <w:bookmarkStart w:id="8" w:name="_Toc454165556"/>
+      <w:bookmarkStart w:id="9" w:name="_Toc454165556"/>
       <w:r>
         <w:t>Agregar Datos</w:t>
       </w:r>
-      <w:bookmarkEnd w:id="8"/>
+      <w:bookmarkEnd w:id="9"/>
     </w:p>
     <w:p>
       <w:r>
@@ -2837,12 +2857,12 @@
       <w:pPr>
         <w:pStyle w:val="Ttulo2"/>
       </w:pPr>
-      <w:bookmarkStart w:id="9" w:name="_Toc454165557"/>
+      <w:bookmarkStart w:id="10" w:name="_Toc454165557"/>
       <w:r>
         <w:lastRenderedPageBreak/>
         <w:t>Agregar Datos Individuales.</w:t>
       </w:r>
-      <w:bookmarkEnd w:id="9"/>
+      <w:bookmarkEnd w:id="10"/>
     </w:p>
     <w:p>
       <w:r>
@@ -2919,12 +2939,12 @@
       <w:pPr>
         <w:pStyle w:val="Ttulo1"/>
       </w:pPr>
-      <w:bookmarkStart w:id="10" w:name="_Toc454165558"/>
+      <w:bookmarkStart w:id="11" w:name="_Toc454165558"/>
       <w:r>
         <w:lastRenderedPageBreak/>
         <w:t>Solución de Problemas.</w:t>
       </w:r>
-      <w:bookmarkEnd w:id="10"/>
+      <w:bookmarkEnd w:id="11"/>
     </w:p>
     <w:p/>
     <w:p>
@@ -3194,8 +3214,6 @@
           <w:lang w:eastAsia="es-SV"/>
         </w:rPr>
       </w:pPr>
-      <w:bookmarkStart w:id="11" w:name="_GoBack"/>
-      <w:bookmarkEnd w:id="11"/>
     </w:p>
     <w:sectPr>
       <w:pgSz w:w="12240" w:h="15840" w:code="122"/>
@@ -3345,7 +3363,7 @@
                                   <w:color w:val="1F4E79" w:themeColor="accent1" w:themeShade="80"/>
                                   <w:lang w:val="es-ES"/>
                                 </w:rPr>
-                                <w:t>14</w:t>
+                                <w:t>5</w:t>
                               </w:r>
                               <w:r>
                                 <w:rPr>
@@ -3410,7 +3428,7 @@
                             <w:color w:val="1F4E79" w:themeColor="accent1" w:themeShade="80"/>
                             <w:lang w:val="es-ES"/>
                           </w:rPr>
-                          <w:t>14</w:t>
+                          <w:t>5</w:t>
                         </w:r>
                         <w:r>
                           <w:rPr>
@@ -7917,7 +7935,7 @@
 </file>
 
 <file path=customXml/itemProps1.xml><?xml version="1.0" encoding="utf-8"?>
-<ds:datastoreItem xmlns:ds="http://schemas.openxmlformats.org/officeDocument/2006/customXml" ds:itemID="{D04DC913-AEA5-4FF2-B7C9-AAF38245C3E3}">
+<ds:datastoreItem xmlns:ds="http://schemas.openxmlformats.org/officeDocument/2006/customXml" ds:itemID="{59458463-D4B2-44A2-9D22-58261F01A543}">
   <ds:schemaRefs>
     <ds:schemaRef ds:uri="http://schemas.openxmlformats.org/officeDocument/2006/bibliography"/>
   </ds:schemaRefs>

</xml_diff>